<commit_message>
Correção do Documento de Arquitetura MaisTransporte na seção 5
</commit_message>
<xml_diff>
--- a/AnaliseProjeto/Documento de Arquitetura MaisTransporte.docx
+++ b/AnaliseProjeto/Documento de Arquitetura MaisTransporte.docx
@@ -2966,8 +2966,6 @@
         </w:rPr>
         <w:t>;</w:t>
       </w:r>
-      <w:bookmarkStart w:id="25" w:name="_GoBack"/>
-      <w:bookmarkEnd w:id="25"/>
     </w:p>
     <w:p>
       <w:pPr>
@@ -3099,8 +3097,8 @@
           <w:lang w:val="pt-BR"/>
         </w:rPr>
       </w:pPr>
-      <w:bookmarkStart w:id="26" w:name="_Toc18206184"/>
-      <w:bookmarkStart w:id="27" w:name="_Toc321036883"/>
+      <w:bookmarkStart w:id="25" w:name="_Toc18206184"/>
+      <w:bookmarkStart w:id="26" w:name="_Toc321036883"/>
       <w:r>
         <w:rPr>
           <w:rFonts w:ascii="Times New Roman" w:hAnsi="Times New Roman"/>
@@ -3110,8 +3108,8 @@
         </w:rPr>
         <w:t>Realizações de Casos de Uso</w:t>
       </w:r>
+      <w:bookmarkEnd w:id="25"/>
       <w:bookmarkEnd w:id="26"/>
-      <w:bookmarkEnd w:id="27"/>
     </w:p>
     <w:p>
       <w:pPr>
@@ -3147,8 +3145,8 @@
           <w:lang w:val="pt-BR"/>
         </w:rPr>
       </w:pPr>
-      <w:bookmarkStart w:id="28" w:name="_Toc18206185"/>
-      <w:bookmarkStart w:id="29" w:name="_Toc321036884"/>
+      <w:bookmarkStart w:id="27" w:name="_Toc18206185"/>
+      <w:bookmarkStart w:id="28" w:name="_Toc321036884"/>
       <w:r>
         <w:rPr>
           <w:rFonts w:ascii="Times New Roman" w:hAnsi="Times New Roman"/>
@@ -3156,8 +3154,8 @@
         </w:rPr>
         <w:t>Visão Lógica</w:t>
       </w:r>
+      <w:bookmarkEnd w:id="27"/>
       <w:bookmarkEnd w:id="28"/>
-      <w:bookmarkEnd w:id="29"/>
     </w:p>
     <w:p>
       <w:pPr>
@@ -3171,8 +3169,8 @@
           <w:lang w:val="pt-BR"/>
         </w:rPr>
       </w:pPr>
-      <w:bookmarkStart w:id="30" w:name="_Toc18206186"/>
-      <w:bookmarkStart w:id="31" w:name="_Toc321036885"/>
+      <w:bookmarkStart w:id="29" w:name="_Toc18206186"/>
+      <w:bookmarkStart w:id="30" w:name="_Toc321036885"/>
       <w:r>
         <w:rPr>
           <w:rFonts w:ascii="Times New Roman" w:hAnsi="Times New Roman"/>
@@ -3182,8 +3180,8 @@
         </w:rPr>
         <w:t>Visão Geral</w:t>
       </w:r>
+      <w:bookmarkEnd w:id="29"/>
       <w:bookmarkEnd w:id="30"/>
-      <w:bookmarkEnd w:id="31"/>
     </w:p>
     <w:p>
       <w:pPr>
@@ -3215,7 +3213,63 @@
           <w:sz w:val="24"/>
           <w:szCs w:val="24"/>
         </w:rPr>
-        <w:t xml:space="preserve"> é composta principalmente por um pacote:</w:t>
+        <w:t xml:space="preserve"> é composta principalmente por </w:t>
+      </w:r>
+      <w:r>
+        <w:rPr>
+          <w:sz w:val="24"/>
+          <w:szCs w:val="24"/>
+        </w:rPr>
+        <w:t>três</w:t>
+      </w:r>
+      <w:r>
+        <w:rPr>
+          <w:sz w:val="24"/>
+          <w:szCs w:val="24"/>
+        </w:rPr>
+        <w:t xml:space="preserve"> pacote</w:t>
+      </w:r>
+      <w:r>
+        <w:rPr>
+          <w:sz w:val="24"/>
+          <w:szCs w:val="24"/>
+        </w:rPr>
+        <w:t>s</w:t>
+      </w:r>
+      <w:r>
+        <w:rPr>
+          <w:sz w:val="24"/>
+          <w:szCs w:val="24"/>
+        </w:rPr>
+        <w:t>:</w:t>
+      </w:r>
+    </w:p>
+    <w:p>
+      <w:pPr>
+        <w:pStyle w:val="Corpodetexto"/>
+        <w:numPr>
+          <w:ilvl w:val="0"/>
+          <w:numId w:val="8"/>
+        </w:numPr>
+        <w:suppressAutoHyphens w:val="0"/>
+        <w:autoSpaceDE w:val="0"/>
+        <w:autoSpaceDN w:val="0"/>
+        <w:jc w:val="both"/>
+        <w:rPr>
+          <w:iCs/>
+          <w:sz w:val="24"/>
+          <w:szCs w:val="24"/>
+          <w:lang w:val="pt-BR"/>
+        </w:rPr>
+      </w:pPr>
+      <w:r>
+        <w:rPr>
+          <w:iCs/>
+          <w:sz w:val="24"/>
+          <w:szCs w:val="24"/>
+          <w:lang w:val="pt-BR"/>
+        </w:rPr>
+        <w:t>Service: Esse pacote representa a implementação da parte lógica do domínio da aplicação. Aqui serão armazenadas classes responsáveis pela persistência dos dados da aplicação;</w:t>
       </w:r>
     </w:p>
     <w:p>
@@ -3285,7 +3339,13 @@
     <w:p>
       <w:pPr>
         <w:pStyle w:val="Corpodetexto"/>
-        <w:ind w:left="1440"/>
+        <w:numPr>
+          <w:ilvl w:val="0"/>
+          <w:numId w:val="7"/>
+        </w:numPr>
+        <w:suppressAutoHyphens w:val="0"/>
+        <w:autoSpaceDE w:val="0"/>
+        <w:autoSpaceDN w:val="0"/>
         <w:jc w:val="both"/>
         <w:rPr>
           <w:sz w:val="24"/>
@@ -3293,6 +3353,16 @@
           <w:lang w:val="pt-BR"/>
         </w:rPr>
       </w:pPr>
+      <w:r>
+        <w:rPr>
+          <w:iCs/>
+          <w:sz w:val="24"/>
+          <w:szCs w:val="24"/>
+          <w:lang w:val="pt-BR"/>
+        </w:rPr>
+        <w:lastRenderedPageBreak/>
+        <w:t>Core: Nesse pacote são armazenadas as classes que representarão entidades da aplicação, e que poderão ser manipuladas pelos demais componentes da nossa arquitetura.</w:t>
+      </w:r>
     </w:p>
     <w:p>
       <w:pPr>
@@ -3306,8 +3376,8 @@
           <w:lang w:val="pt-BR"/>
         </w:rPr>
       </w:pPr>
-      <w:bookmarkStart w:id="32" w:name="_Toc18206187"/>
-      <w:bookmarkStart w:id="33" w:name="_Toc321036886"/>
+      <w:bookmarkStart w:id="31" w:name="_Toc18206187"/>
+      <w:bookmarkStart w:id="32" w:name="_Toc321036886"/>
       <w:r>
         <w:rPr>
           <w:rFonts w:ascii="Times New Roman" w:hAnsi="Times New Roman"/>
@@ -3317,8 +3387,8 @@
         </w:rPr>
         <w:t>Pacotes de Design Significativos do Ponto de Vista da Arquitetura</w:t>
       </w:r>
+      <w:bookmarkEnd w:id="31"/>
       <w:bookmarkEnd w:id="32"/>
-      <w:bookmarkEnd w:id="33"/>
     </w:p>
     <w:p>
       <w:pPr>
@@ -3342,7 +3412,6 @@
           <w:noProof/>
           <w:lang w:eastAsia="pt-BR"/>
         </w:rPr>
-        <w:lastRenderedPageBreak/>
         <w:drawing>
           <wp:inline distT="0" distB="0" distL="114300" distR="114300">
             <wp:extent cx="5819775" cy="3190875"/>
@@ -3407,6 +3476,162 @@
     </w:p>
     <w:p>
       <w:pPr>
+        <w:pStyle w:val="Corpodetexto"/>
+        <w:jc w:val="center"/>
+        <w:rPr>
+          <w:sz w:val="24"/>
+          <w:szCs w:val="24"/>
+          <w:lang w:val="pt-BR"/>
+        </w:rPr>
+      </w:pPr>
+    </w:p>
+    <w:p>
+      <w:pPr>
+        <w:pStyle w:val="Corpodetexto"/>
+        <w:jc w:val="center"/>
+        <w:rPr>
+          <w:sz w:val="24"/>
+          <w:szCs w:val="24"/>
+          <w:lang w:val="pt-BR"/>
+        </w:rPr>
+      </w:pPr>
+    </w:p>
+    <w:p>
+      <w:pPr>
+        <w:pStyle w:val="Corpodetexto"/>
+        <w:jc w:val="center"/>
+        <w:rPr>
+          <w:sz w:val="24"/>
+          <w:szCs w:val="24"/>
+          <w:lang w:val="pt-BR"/>
+        </w:rPr>
+      </w:pPr>
+    </w:p>
+    <w:p>
+      <w:pPr>
+        <w:pStyle w:val="Corpodetexto"/>
+        <w:jc w:val="center"/>
+        <w:rPr>
+          <w:sz w:val="24"/>
+          <w:szCs w:val="24"/>
+          <w:lang w:val="pt-BR"/>
+        </w:rPr>
+      </w:pPr>
+    </w:p>
+    <w:p>
+      <w:pPr>
+        <w:pStyle w:val="Corpodetexto"/>
+        <w:jc w:val="center"/>
+        <w:rPr>
+          <w:sz w:val="24"/>
+          <w:szCs w:val="24"/>
+          <w:lang w:val="pt-BR"/>
+        </w:rPr>
+      </w:pPr>
+    </w:p>
+    <w:p>
+      <w:pPr>
+        <w:pStyle w:val="Corpodetexto"/>
+        <w:jc w:val="center"/>
+        <w:rPr>
+          <w:sz w:val="24"/>
+          <w:szCs w:val="24"/>
+          <w:lang w:val="pt-BR"/>
+        </w:rPr>
+      </w:pPr>
+    </w:p>
+    <w:p>
+      <w:pPr>
+        <w:pStyle w:val="Corpodetexto"/>
+        <w:jc w:val="center"/>
+        <w:rPr>
+          <w:sz w:val="24"/>
+          <w:szCs w:val="24"/>
+          <w:lang w:val="pt-BR"/>
+        </w:rPr>
+      </w:pPr>
+    </w:p>
+    <w:p>
+      <w:pPr>
+        <w:pStyle w:val="Corpodetexto"/>
+        <w:jc w:val="center"/>
+        <w:rPr>
+          <w:sz w:val="24"/>
+          <w:szCs w:val="24"/>
+          <w:lang w:val="pt-BR"/>
+        </w:rPr>
+      </w:pPr>
+    </w:p>
+    <w:p>
+      <w:pPr>
+        <w:pStyle w:val="Corpodetexto"/>
+        <w:jc w:val="center"/>
+        <w:rPr>
+          <w:sz w:val="24"/>
+          <w:szCs w:val="24"/>
+          <w:lang w:val="pt-BR"/>
+        </w:rPr>
+      </w:pPr>
+    </w:p>
+    <w:p>
+      <w:pPr>
+        <w:pStyle w:val="Corpodetexto"/>
+        <w:jc w:val="center"/>
+        <w:rPr>
+          <w:sz w:val="24"/>
+          <w:szCs w:val="24"/>
+          <w:lang w:val="pt-BR"/>
+        </w:rPr>
+      </w:pPr>
+    </w:p>
+    <w:p>
+      <w:pPr>
+        <w:pStyle w:val="Corpodetexto"/>
+        <w:jc w:val="center"/>
+        <w:rPr>
+          <w:sz w:val="24"/>
+          <w:szCs w:val="24"/>
+          <w:lang w:val="pt-BR"/>
+        </w:rPr>
+      </w:pPr>
+    </w:p>
+    <w:p>
+      <w:pPr>
+        <w:pStyle w:val="Corpodetexto"/>
+        <w:jc w:val="center"/>
+        <w:rPr>
+          <w:sz w:val="24"/>
+          <w:szCs w:val="24"/>
+          <w:lang w:val="pt-BR"/>
+        </w:rPr>
+      </w:pPr>
+    </w:p>
+    <w:p>
+      <w:pPr>
+        <w:pStyle w:val="Corpodetexto"/>
+        <w:jc w:val="center"/>
+        <w:rPr>
+          <w:sz w:val="24"/>
+          <w:szCs w:val="24"/>
+          <w:lang w:val="pt-BR"/>
+        </w:rPr>
+      </w:pPr>
+    </w:p>
+    <w:p>
+      <w:pPr>
+        <w:pStyle w:val="Corpodetexto"/>
+        <w:jc w:val="center"/>
+        <w:rPr>
+          <w:sz w:val="24"/>
+          <w:szCs w:val="24"/>
+          <w:lang w:val="pt-BR"/>
+        </w:rPr>
+      </w:pPr>
+      <w:bookmarkStart w:id="33" w:name="_GoBack"/>
+      <w:bookmarkEnd w:id="33"/>
+    </w:p>
+    <w:p>
+      <w:pPr>
         <w:pStyle w:val="Ttulo2"/>
         <w:ind w:left="720" w:hanging="720"/>
         <w:rPr>
@@ -3418,6 +3643,7 @@
         <w:rPr>
           <w:lang w:val="pt-BR"/>
         </w:rPr>
+        <w:lastRenderedPageBreak/>
         <w:t>Diagrama de componentes</w:t>
       </w:r>
       <w:bookmarkEnd w:id="34"/>
@@ -3429,25 +3655,6 @@
           <w:lang w:val="pt-BR" w:eastAsia="pt-BR"/>
         </w:rPr>
       </w:pPr>
-    </w:p>
-    <w:p>
-      <w:pPr>
-        <w:pStyle w:val="Corpodetexto"/>
-        <w:jc w:val="center"/>
-        <w:rPr>
-          <w:sz w:val="24"/>
-          <w:szCs w:val="24"/>
-          <w:lang w:val="pt-BR"/>
-        </w:rPr>
-      </w:pPr>
-      <w:r>
-        <w:rPr>
-          <w:sz w:val="24"/>
-          <w:szCs w:val="24"/>
-          <w:lang w:val="pt-BR"/>
-        </w:rPr>
-        <w:t>Figura 3 – Diagrama de Diagrama de Componentes</w:t>
-      </w:r>
     </w:p>
     <w:p>
       <w:pPr>
@@ -3506,6 +3713,36 @@
           </wp:inline>
         </w:drawing>
       </w:r>
+    </w:p>
+    <w:p>
+      <w:pPr>
+        <w:pStyle w:val="Corpodetexto"/>
+        <w:jc w:val="center"/>
+        <w:rPr>
+          <w:sz w:val="24"/>
+          <w:szCs w:val="24"/>
+          <w:lang w:val="pt-BR"/>
+        </w:rPr>
+      </w:pPr>
+      <w:r>
+        <w:rPr>
+          <w:sz w:val="24"/>
+          <w:szCs w:val="24"/>
+          <w:lang w:val="pt-BR"/>
+        </w:rPr>
+        <w:t>Figura 3 – Diagrama de Diagrama de Componentes</w:t>
+      </w:r>
+    </w:p>
+    <w:p>
+      <w:pPr>
+        <w:pStyle w:val="Corpodetexto"/>
+        <w:jc w:val="center"/>
+        <w:rPr>
+          <w:sz w:val="24"/>
+          <w:szCs w:val="24"/>
+          <w:lang w:val="pt-BR"/>
+        </w:rPr>
+      </w:pPr>
     </w:p>
     <w:p>
       <w:pPr>
@@ -4076,7 +4313,7 @@
               <w:noProof/>
               <w:lang w:val="pt-BR"/>
             </w:rPr>
-            <w:t>6</w:t>
+            <w:t>9</w:t>
           </w:r>
           <w:r>
             <w:rPr>
@@ -4131,7 +4368,7 @@
               <w:rStyle w:val="Nmerodepgina"/>
               <w:noProof/>
             </w:rPr>
-            <w:t>9</w:t>
+            <w:t>10</w:t>
           </w:r>
           <w:r>
             <w:rPr>
@@ -4963,6 +5200,119 @@
     </w:lvl>
   </w:abstractNum>
   <w:abstractNum w:abstractNumId="4">
+    <w:nsid w:val="495166E2"/>
+    <w:multiLevelType w:val="multilevel"/>
+    <w:tmpl w:val="495166E2"/>
+    <w:lvl w:ilvl="0">
+      <w:start w:val="1"/>
+      <w:numFmt w:val="bullet"/>
+      <w:lvlText w:val=""/>
+      <w:lvlJc w:val="left"/>
+      <w:pPr>
+        <w:ind w:left="1440" w:hanging="360"/>
+      </w:pPr>
+      <w:rPr>
+        <w:rFonts w:ascii="Symbol" w:hAnsi="Symbol" w:hint="default"/>
+      </w:rPr>
+    </w:lvl>
+    <w:lvl w:ilvl="1">
+      <w:start w:val="1"/>
+      <w:numFmt w:val="bullet"/>
+      <w:lvlText w:val="o"/>
+      <w:lvlJc w:val="left"/>
+      <w:pPr>
+        <w:ind w:left="2160" w:hanging="360"/>
+      </w:pPr>
+      <w:rPr>
+        <w:rFonts w:ascii="Courier New" w:hAnsi="Courier New" w:cs="Courier New" w:hint="default"/>
+      </w:rPr>
+    </w:lvl>
+    <w:lvl w:ilvl="2">
+      <w:start w:val="1"/>
+      <w:numFmt w:val="bullet"/>
+      <w:lvlText w:val=""/>
+      <w:lvlJc w:val="left"/>
+      <w:pPr>
+        <w:ind w:left="2880" w:hanging="360"/>
+      </w:pPr>
+      <w:rPr>
+        <w:rFonts w:ascii="Wingdings" w:hAnsi="Wingdings" w:hint="default"/>
+      </w:rPr>
+    </w:lvl>
+    <w:lvl w:ilvl="3">
+      <w:start w:val="1"/>
+      <w:numFmt w:val="bullet"/>
+      <w:lvlText w:val=""/>
+      <w:lvlJc w:val="left"/>
+      <w:pPr>
+        <w:ind w:left="3600" w:hanging="360"/>
+      </w:pPr>
+      <w:rPr>
+        <w:rFonts w:ascii="Symbol" w:hAnsi="Symbol" w:hint="default"/>
+      </w:rPr>
+    </w:lvl>
+    <w:lvl w:ilvl="4">
+      <w:start w:val="1"/>
+      <w:numFmt w:val="bullet"/>
+      <w:lvlText w:val="o"/>
+      <w:lvlJc w:val="left"/>
+      <w:pPr>
+        <w:ind w:left="4320" w:hanging="360"/>
+      </w:pPr>
+      <w:rPr>
+        <w:rFonts w:ascii="Courier New" w:hAnsi="Courier New" w:cs="Courier New" w:hint="default"/>
+      </w:rPr>
+    </w:lvl>
+    <w:lvl w:ilvl="5">
+      <w:start w:val="1"/>
+      <w:numFmt w:val="bullet"/>
+      <w:lvlText w:val=""/>
+      <w:lvlJc w:val="left"/>
+      <w:pPr>
+        <w:ind w:left="5040" w:hanging="360"/>
+      </w:pPr>
+      <w:rPr>
+        <w:rFonts w:ascii="Wingdings" w:hAnsi="Wingdings" w:hint="default"/>
+      </w:rPr>
+    </w:lvl>
+    <w:lvl w:ilvl="6">
+      <w:start w:val="1"/>
+      <w:numFmt w:val="bullet"/>
+      <w:lvlText w:val=""/>
+      <w:lvlJc w:val="left"/>
+      <w:pPr>
+        <w:ind w:left="5760" w:hanging="360"/>
+      </w:pPr>
+      <w:rPr>
+        <w:rFonts w:ascii="Symbol" w:hAnsi="Symbol" w:hint="default"/>
+      </w:rPr>
+    </w:lvl>
+    <w:lvl w:ilvl="7">
+      <w:start w:val="1"/>
+      <w:numFmt w:val="bullet"/>
+      <w:lvlText w:val="o"/>
+      <w:lvlJc w:val="left"/>
+      <w:pPr>
+        <w:ind w:left="6480" w:hanging="360"/>
+      </w:pPr>
+      <w:rPr>
+        <w:rFonts w:ascii="Courier New" w:hAnsi="Courier New" w:cs="Courier New" w:hint="default"/>
+      </w:rPr>
+    </w:lvl>
+    <w:lvl w:ilvl="8">
+      <w:start w:val="1"/>
+      <w:numFmt w:val="bullet"/>
+      <w:lvlText w:val=""/>
+      <w:lvlJc w:val="left"/>
+      <w:pPr>
+        <w:ind w:left="7200" w:hanging="360"/>
+      </w:pPr>
+      <w:rPr>
+        <w:rFonts w:ascii="Wingdings" w:hAnsi="Wingdings" w:hint="default"/>
+      </w:rPr>
+    </w:lvl>
+  </w:abstractNum>
+  <w:abstractNum w:abstractNumId="5">
     <w:nsid w:val="56DE1616"/>
     <w:multiLevelType w:val="multilevel"/>
     <w:tmpl w:val="56DE1616"/>
@@ -5102,7 +5452,7 @@
       </w:rPr>
     </w:lvl>
   </w:abstractNum>
-  <w:abstractNum w:abstractNumId="5">
+  <w:abstractNum w:abstractNumId="6">
     <w:nsid w:val="6FCD420E"/>
     <w:multiLevelType w:val="multilevel"/>
     <w:tmpl w:val="6FCD420E"/>
@@ -5224,7 +5574,7 @@
       </w:pPr>
     </w:lvl>
   </w:abstractNum>
-  <w:abstractNum w:abstractNumId="6">
+  <w:abstractNum w:abstractNumId="7">
     <w:nsid w:val="6FDA2E4C"/>
     <w:multiLevelType w:val="multilevel"/>
     <w:tmpl w:val="6FDA2E4C"/>
@@ -5365,7 +5715,7 @@
     </w:lvl>
   </w:abstractNum>
   <w:num w:numId="1">
-    <w:abstractNumId w:val="5"/>
+    <w:abstractNumId w:val="6"/>
   </w:num>
   <w:num w:numId="2">
     <w:abstractNumId w:val="2"/>
@@ -5374,16 +5724,19 @@
     <w:abstractNumId w:val="0"/>
   </w:num>
   <w:num w:numId="4">
-    <w:abstractNumId w:val="4"/>
+    <w:abstractNumId w:val="5"/>
   </w:num>
   <w:num w:numId="5">
     <w:abstractNumId w:val="3"/>
   </w:num>
   <w:num w:numId="6">
-    <w:abstractNumId w:val="6"/>
+    <w:abstractNumId w:val="7"/>
   </w:num>
   <w:num w:numId="7">
     <w:abstractNumId w:val="1"/>
+  </w:num>
+  <w:num w:numId="8">
+    <w:abstractNumId w:val="4"/>
   </w:num>
 </w:numbering>
 </file>

</xml_diff>

<commit_message>
Correção do Documento de Arquitetura MaisTransporte na seção 7
</commit_message>
<xml_diff>
--- a/AnaliseProjeto/Documento de Arquitetura MaisTransporte.docx
+++ b/AnaliseProjeto/Documento de Arquitetura MaisTransporte.docx
@@ -3627,8 +3627,6 @@
           <w:lang w:val="pt-BR"/>
         </w:rPr>
       </w:pPr>
-      <w:bookmarkStart w:id="33" w:name="_GoBack"/>
-      <w:bookmarkEnd w:id="33"/>
     </w:p>
     <w:p>
       <w:pPr>
@@ -3638,7 +3636,7 @@
           <w:lang w:val="pt-BR" w:eastAsia="pt-BR"/>
         </w:rPr>
       </w:pPr>
-      <w:bookmarkStart w:id="34" w:name="_Toc321036887"/>
+      <w:bookmarkStart w:id="33" w:name="_Toc321036887"/>
       <w:r>
         <w:rPr>
           <w:lang w:val="pt-BR"/>
@@ -3646,7 +3644,7 @@
         <w:lastRenderedPageBreak/>
         <w:t>Diagrama de componentes</w:t>
       </w:r>
-      <w:bookmarkEnd w:id="34"/>
+      <w:bookmarkEnd w:id="33"/>
     </w:p>
     <w:p>
       <w:pPr>
@@ -3750,8 +3748,8 @@
         <w:ind w:left="360" w:hanging="360"/>
         <w:jc w:val="both"/>
       </w:pPr>
-      <w:bookmarkStart w:id="35" w:name="_Toc18206189"/>
-      <w:bookmarkStart w:id="36" w:name="_Toc321036889"/>
+      <w:bookmarkStart w:id="34" w:name="_Toc18206189"/>
+      <w:bookmarkStart w:id="35" w:name="_Toc321036889"/>
       <w:r>
         <w:rPr>
           <w:rFonts w:ascii="Times New Roman" w:hAnsi="Times New Roman"/>
@@ -3760,8 +3758,8 @@
         <w:lastRenderedPageBreak/>
         <w:t>Visão de Implantação</w:t>
       </w:r>
+      <w:bookmarkEnd w:id="34"/>
       <w:bookmarkEnd w:id="35"/>
-      <w:bookmarkEnd w:id="36"/>
     </w:p>
     <w:p>
       <w:pPr>
@@ -3866,8 +3864,8 @@
         <w:ind w:left="360" w:hanging="360"/>
         <w:jc w:val="both"/>
       </w:pPr>
-      <w:bookmarkStart w:id="37" w:name="_Toc321036891"/>
-      <w:bookmarkStart w:id="38" w:name="_Toc18206193"/>
+      <w:bookmarkStart w:id="36" w:name="_Toc321036891"/>
+      <w:bookmarkStart w:id="37" w:name="_Toc18206193"/>
       <w:r>
         <w:rPr>
           <w:rFonts w:ascii="Times New Roman" w:hAnsi="Times New Roman"/>
@@ -3876,8 +3874,8 @@
         <w:lastRenderedPageBreak/>
         <w:t xml:space="preserve">Visão de Dados </w:t>
       </w:r>
+      <w:bookmarkEnd w:id="36"/>
       <w:bookmarkEnd w:id="37"/>
-      <w:bookmarkEnd w:id="38"/>
     </w:p>
     <w:p>
       <w:pPr>
@@ -3893,21 +3891,15 @@
       <w:r>
         <w:rPr>
           <w:noProof/>
+          <w:sz w:val="24"/>
+          <w:szCs w:val="24"/>
           <w:lang w:val="pt-BR" w:eastAsia="pt-BR"/>
         </w:rPr>
         <w:drawing>
-          <wp:anchor distT="0" distB="0" distL="0" distR="0" simplePos="0" relativeHeight="251657728" behindDoc="0" locked="0" layoutInCell="0" allowOverlap="1">
-            <wp:simplePos x="0" y="0"/>
-            <wp:positionH relativeFrom="column">
-              <wp:align>center</wp:align>
-            </wp:positionH>
-            <wp:positionV relativeFrom="paragraph">
-              <wp:posOffset>635</wp:posOffset>
-            </wp:positionV>
-            <wp:extent cx="5943600" cy="3656330"/>
+          <wp:inline distT="0" distB="0" distL="0" distR="0">
+            <wp:extent cx="5943600" cy="3623945"/>
             <wp:effectExtent l="0" t="0" r="0" b="0"/>
-            <wp:wrapSquare wrapText="largest"/>
-            <wp:docPr id="5" name="Figura4"/>
+            <wp:docPr id="3" name="Imagem 3"/>
             <wp:cNvGraphicFramePr>
               <a:graphicFrameLocks xmlns:a="http://schemas.openxmlformats.org/drawingml/2006/main" noChangeAspect="1"/>
             </wp:cNvGraphicFramePr>
@@ -3915,13 +3907,17 @@
               <a:graphicData uri="http://schemas.openxmlformats.org/drawingml/2006/picture">
                 <pic:pic xmlns:pic="http://schemas.openxmlformats.org/drawingml/2006/picture">
                   <pic:nvPicPr>
-                    <pic:cNvPr id="5" name="Figura4"/>
-                    <pic:cNvPicPr>
-                      <a:picLocks noChangeAspect="1" noChangeArrowheads="1"/>
-                    </pic:cNvPicPr>
+                    <pic:cNvPr id="3" name="Captura de tela 2023-08-27 093255.png"/>
+                    <pic:cNvPicPr/>
                   </pic:nvPicPr>
                   <pic:blipFill>
-                    <a:blip r:embed="rId12"/>
+                    <a:blip r:embed="rId12">
+                      <a:extLst>
+                        <a:ext uri="{28A0092B-C50C-407E-A947-70E740481C1C}">
+                          <a14:useLocalDpi xmlns:a14="http://schemas.microsoft.com/office/drawing/2010/main" val="0"/>
+                        </a:ext>
+                      </a:extLst>
+                    </a:blip>
                     <a:stretch>
                       <a:fillRect/>
                     </a:stretch>
@@ -3929,7 +3925,7 @@
                   <pic:spPr>
                     <a:xfrm>
                       <a:off x="0" y="0"/>
-                      <a:ext cx="5943600" cy="3656330"/>
+                      <a:ext cx="5943600" cy="3623945"/>
                     </a:xfrm>
                     <a:prstGeom prst="rect">
                       <a:avLst/>
@@ -3938,7 +3934,7 @@
                 </pic:pic>
               </a:graphicData>
             </a:graphic>
-          </wp:anchor>
+          </wp:inline>
         </w:drawing>
       </w:r>
       <w:r>
@@ -3970,8 +3966,8 @@
           <w:lang w:val="pt-BR"/>
         </w:rPr>
       </w:pPr>
-      <w:bookmarkStart w:id="39" w:name="_Toc18206194"/>
-      <w:bookmarkStart w:id="40" w:name="_Toc321036892"/>
+      <w:bookmarkStart w:id="38" w:name="_Toc18206194"/>
+      <w:bookmarkStart w:id="39" w:name="_Toc321036892"/>
       <w:r>
         <w:rPr>
           <w:rFonts w:ascii="Times New Roman" w:hAnsi="Times New Roman"/>
@@ -3979,8 +3975,8 @@
         </w:rPr>
         <w:t>Tamanho e Desempenho</w:t>
       </w:r>
+      <w:bookmarkEnd w:id="38"/>
       <w:bookmarkEnd w:id="39"/>
-      <w:bookmarkEnd w:id="40"/>
     </w:p>
     <w:p>
       <w:pPr>
@@ -4016,8 +4012,8 @@
           <w:lang w:val="pt-BR"/>
         </w:rPr>
       </w:pPr>
-      <w:bookmarkStart w:id="41" w:name="_Toc321036893"/>
-      <w:bookmarkStart w:id="42" w:name="_Toc18206195"/>
+      <w:bookmarkStart w:id="40" w:name="_Toc321036893"/>
+      <w:bookmarkStart w:id="41" w:name="_Toc18206195"/>
       <w:r>
         <w:rPr>
           <w:rFonts w:ascii="Times New Roman" w:hAnsi="Times New Roman"/>
@@ -4025,8 +4021,8 @@
         </w:rPr>
         <w:t>Qualidade</w:t>
       </w:r>
+      <w:bookmarkEnd w:id="40"/>
       <w:bookmarkEnd w:id="41"/>
-      <w:bookmarkEnd w:id="42"/>
     </w:p>
     <w:p>
       <w:pPr>
@@ -4060,6 +4056,8 @@
           <w:szCs w:val="24"/>
         </w:rPr>
       </w:pPr>
+      <w:bookmarkStart w:id="42" w:name="_GoBack"/>
+      <w:bookmarkEnd w:id="42"/>
     </w:p>
     <w:p>
       <w:pPr>
@@ -4313,7 +4311,7 @@
               <w:noProof/>
               <w:lang w:val="pt-BR"/>
             </w:rPr>
-            <w:t>9</w:t>
+            <w:t>10</w:t>
           </w:r>
           <w:r>
             <w:rPr>
@@ -4611,13 +4609,13 @@
             <w:rPr>
               <w:lang w:val="pt-PT"/>
             </w:rPr>
-            <w:t>1</w:t>
+            <w:t>27</w:t>
           </w:r>
           <w:r>
             <w:rPr>
               <w:lang w:val="pt-BR"/>
             </w:rPr>
-            <w:t>8/08/2023</w:t>
+            <w:t>/08/2023</w:t>
           </w:r>
         </w:p>
       </w:tc>

</xml_diff>

<commit_message>
Atualização dos diagramas de pacotes e componentes
</commit_message>
<xml_diff>
--- a/AnaliseProjeto/Documento de Arquitetura MaisTransporte.docx
+++ b/AnaliseProjeto/Documento de Arquitetura MaisTransporte.docx
@@ -12,7 +12,6 @@
           <w:lang w:val="pt-BR"/>
         </w:rPr>
       </w:pPr>
-      <w:proofErr w:type="spellStart"/>
       <w:r>
         <w:rPr>
           <w:rFonts w:ascii="Times New Roman" w:hAnsi="Times New Roman"/>
@@ -20,7 +19,6 @@
         </w:rPr>
         <w:t>MaisTransporte</w:t>
       </w:r>
-      <w:proofErr w:type="spellEnd"/>
     </w:p>
     <w:p>
       <w:pPr>
@@ -434,16 +432,7 @@
                 <w:szCs w:val="24"/>
                 <w:lang w:val="pt-BR"/>
               </w:rPr>
-              <w:t>Definições,</w:t>
-            </w:r>
-            <w:r>
-              <w:rPr>
-                <w:rStyle w:val="Vnculodendice"/>
-                <w:sz w:val="24"/>
-                <w:szCs w:val="24"/>
-                <w:lang w:val="pt-BR"/>
-              </w:rPr>
-              <w:t xml:space="preserve"> Acrônimos e Abreviações</w:t>
+              <w:t>Definições, Acrônimos e Abreviações</w:t>
             </w:r>
             <w:r>
               <w:rPr>
@@ -1517,16 +1506,7 @@
                 <w:szCs w:val="24"/>
                 <w:lang w:val="pt-BR"/>
               </w:rPr>
-              <w:t>Exceçõe</w:t>
-            </w:r>
-            <w:r>
-              <w:rPr>
-                <w:rStyle w:val="Vnculodendice"/>
-                <w:sz w:val="24"/>
-                <w:szCs w:val="24"/>
-                <w:lang w:val="pt-BR"/>
-              </w:rPr>
-              <w:t>s</w:t>
+              <w:t>Exceções</w:t>
             </w:r>
             <w:r>
               <w:rPr>
@@ -1610,14 +1590,7 @@
           <w:lang w:val="pt-BR"/>
         </w:rPr>
         <w:lastRenderedPageBreak/>
-        <w:t>I</w:t>
-      </w:r>
-      <w:r>
-        <w:rPr>
-          <w:rFonts w:ascii="Times New Roman" w:hAnsi="Times New Roman"/>
-          <w:lang w:val="pt-BR"/>
-        </w:rPr>
-        <w:t>ntrodução</w:t>
+        <w:t>Introdução</w:t>
       </w:r>
       <w:bookmarkEnd w:id="1"/>
       <w:bookmarkEnd w:id="2"/>
@@ -1637,21 +1610,7 @@
         <w:rPr>
           <w:color w:val="000000"/>
         </w:rPr>
-        <w:t xml:space="preserve">Esse documento provê uma visão de alto nível dos objetivos da arquitetura, dos estilos arquiteturais e componentes que foram selecionados para implementação das funcionalidades propostas pelos casos de usos levantados do </w:t>
-      </w:r>
-      <w:proofErr w:type="spellStart"/>
-      <w:r>
-        <w:rPr>
-          <w:color w:val="000000"/>
-        </w:rPr>
-        <w:t>MaisTransporte</w:t>
-      </w:r>
-      <w:proofErr w:type="spellEnd"/>
-      <w:r>
-        <w:rPr>
-          <w:color w:val="000000"/>
-        </w:rPr>
-        <w:t>.</w:t>
+        <w:t>Esse documento provê uma visão de alto nível dos objetivos da arquitetura, dos estilos arquiteturais e componentes que foram selecionados para implementação das funcionalidades propostas pelos casos de usos levantados do MaisTransporte.</w:t>
       </w:r>
     </w:p>
     <w:p>
@@ -1696,30 +1655,7 @@
           <w:sz w:val="24"/>
           <w:szCs w:val="24"/>
         </w:rPr>
-        <w:t xml:space="preserve">Este documento oferece uma visão geral arquitetural do sistema </w:t>
-      </w:r>
-      <w:proofErr w:type="spellStart"/>
-      <w:r>
-        <w:rPr>
-          <w:sz w:val="24"/>
-          <w:szCs w:val="24"/>
-        </w:rPr>
-        <w:t>MaisTransporte</w:t>
-      </w:r>
-      <w:proofErr w:type="spellEnd"/>
-      <w:r>
-        <w:rPr>
-          <w:sz w:val="24"/>
-          <w:szCs w:val="24"/>
-        </w:rPr>
-        <w:t>, usando diversas visões arquiteturais para representar diferentes aspectos do sistema. O objetivo deste documento é capturar e comunicar as decisões ar</w:t>
-      </w:r>
-      <w:r>
-        <w:rPr>
-          <w:sz w:val="24"/>
-          <w:szCs w:val="24"/>
-        </w:rPr>
-        <w:t>quiteturais significativas que foram tomadas em relação ao sistema.</w:t>
+        <w:t>Este documento oferece uma visão geral arquitetural do sistema MaisTransporte, usando diversas visões arquiteturais para representar diferentes aspectos do sistema. O objetivo deste documento é capturar e comunicar as decisões arquiteturais significativas que foram tomadas em relação ao sistema.</w:t>
       </w:r>
     </w:p>
     <w:p>
@@ -1764,62 +1700,7 @@
           <w:sz w:val="24"/>
           <w:szCs w:val="24"/>
         </w:rPr>
-        <w:t xml:space="preserve">Este Documento de Arquitetura de Software é aplicado ao Sistema </w:t>
-      </w:r>
-      <w:proofErr w:type="spellStart"/>
-      <w:r>
-        <w:rPr>
-          <w:sz w:val="24"/>
-          <w:szCs w:val="24"/>
-        </w:rPr>
-        <w:t>MaisTransporte</w:t>
-      </w:r>
-      <w:proofErr w:type="spellEnd"/>
-      <w:r>
-        <w:rPr>
-          <w:sz w:val="24"/>
-          <w:szCs w:val="24"/>
-        </w:rPr>
-        <w:t xml:space="preserve">, que será desenvolvido pelos alunos </w:t>
-      </w:r>
-      <w:proofErr w:type="spellStart"/>
-      <w:r>
-        <w:rPr>
-          <w:sz w:val="24"/>
-          <w:szCs w:val="24"/>
-        </w:rPr>
-        <w:t>Alesandro</w:t>
-      </w:r>
-      <w:proofErr w:type="spellEnd"/>
-      <w:r>
-        <w:rPr>
-          <w:sz w:val="24"/>
-          <w:szCs w:val="24"/>
-        </w:rPr>
-        <w:t xml:space="preserve"> Santos, Eliane Dantas, </w:t>
-      </w:r>
-      <w:proofErr w:type="spellStart"/>
-      <w:r>
-        <w:rPr>
-          <w:sz w:val="24"/>
-          <w:szCs w:val="24"/>
-        </w:rPr>
-        <w:t>Gilmario</w:t>
-      </w:r>
-      <w:proofErr w:type="spellEnd"/>
-      <w:r>
-        <w:rPr>
-          <w:sz w:val="24"/>
-          <w:szCs w:val="24"/>
-        </w:rPr>
-        <w:t xml:space="preserve"> Santos e Natalia Costa d</w:t>
-      </w:r>
-      <w:r>
-        <w:rPr>
-          <w:sz w:val="24"/>
-          <w:szCs w:val="24"/>
-        </w:rPr>
-        <w:t>o curso de Sistemas de Informação da Universidade Federal de Sergipe como projeto da disciplina Engenharia de Software II.</w:t>
+        <w:t>Este Documento de Arquitetura de Software é aplicado ao Sistema MaisTransporte, que será desenvolvido pelos alunos Alesandro Santos, Eliane Dantas, Gilmario Santos e Natalia Costa do curso de Sistemas de Informação da Universidade Federal de Sergipe como projeto da disciplina Engenharia de Software II.</w:t>
       </w:r>
     </w:p>
     <w:p>
@@ -1864,14 +1745,7 @@
           <w:sz w:val="24"/>
           <w:szCs w:val="24"/>
         </w:rPr>
-        <w:t xml:space="preserve">Todas as definições, juntamente com os termos, acrônimos e abreviações necessárias à adequada </w:t>
-      </w:r>
-      <w:r>
-        <w:rPr>
-          <w:sz w:val="24"/>
-          <w:szCs w:val="24"/>
-        </w:rPr>
-        <w:t>interpretação e entendimento deste documento podem ser encontradas no documento de Glossário do Projeto.</w:t>
+        <w:t>Todas as definições, juntamente com os termos, acrônimos e abreviações necessárias à adequada interpretação e entendimento deste documento podem ser encontradas no documento de Glossário do Projeto.</w:t>
       </w:r>
     </w:p>
     <w:p>
@@ -1958,14 +1832,7 @@
           <w:sz w:val="24"/>
           <w:szCs w:val="24"/>
         </w:rPr>
-        <w:t xml:space="preserve">Modelo de Regra de </w:t>
-      </w:r>
-      <w:r>
-        <w:rPr>
-          <w:sz w:val="24"/>
-          <w:szCs w:val="24"/>
-        </w:rPr>
-        <w:t>Negócio</w:t>
+        <w:t>Modelo de Regra de Negócio</w:t>
       </w:r>
     </w:p>
     <w:p>
@@ -2046,7 +1913,6 @@
           <w:lang w:val="pt-BR"/>
         </w:rPr>
       </w:pPr>
-      <w:proofErr w:type="spellStart"/>
       <w:r>
         <w:rPr>
           <w:i/>
@@ -2056,7 +1922,6 @@
         </w:rPr>
         <w:t>RationalUnifiedProcess</w:t>
       </w:r>
-      <w:proofErr w:type="spellEnd"/>
     </w:p>
     <w:p>
       <w:pPr>
@@ -2121,14 +1986,7 @@
           <w:sz w:val="24"/>
           <w:szCs w:val="24"/>
         </w:rPr>
-        <w:t>Subseçã</w:t>
-      </w:r>
-      <w:r>
-        <w:rPr>
-          <w:sz w:val="24"/>
-          <w:szCs w:val="24"/>
-        </w:rPr>
-        <w:t>o 2: Descreve o uso de cada visão;</w:t>
+        <w:t>Subseção 2: Descreve o uso de cada visão;</w:t>
       </w:r>
     </w:p>
     <w:p>
@@ -2212,14 +2070,7 @@
           <w:sz w:val="24"/>
           <w:szCs w:val="24"/>
         </w:rPr>
-        <w:t>Subseção 6: De</w:t>
-      </w:r>
-      <w:r>
-        <w:rPr>
-          <w:sz w:val="24"/>
-          <w:szCs w:val="24"/>
-        </w:rPr>
-        <w:t>screve a visão de processos;</w:t>
+        <w:t>Subseção 6: Descreve a visão de processos;</w:t>
       </w:r>
     </w:p>
     <w:p>
@@ -2304,14 +2155,7 @@
           <w:sz w:val="24"/>
           <w:szCs w:val="24"/>
         </w:rPr>
-        <w:t>Subseção 10: Descreve as principais características de dimensionamento do software que têm um im</w:t>
-      </w:r>
-      <w:r>
-        <w:rPr>
-          <w:sz w:val="24"/>
-          <w:szCs w:val="24"/>
-        </w:rPr>
-        <w:t>pacto na arquitetura;</w:t>
+        <w:t>Subseção 10: Descreve as principais características de dimensionamento do software que têm um impacto na arquitetura;</w:t>
       </w:r>
     </w:p>
     <w:p>
@@ -2392,41 +2236,15 @@
           <w:sz w:val="24"/>
           <w:szCs w:val="24"/>
         </w:rPr>
-        <w:t xml:space="preserve">Este documento apresenta a arquitetura como uma série de visualizações, mencionadas acima. Essas visões são apresentadas como Modelos do </w:t>
-      </w:r>
-      <w:proofErr w:type="spellStart"/>
-      <w:r>
-        <w:rPr>
-          <w:sz w:val="24"/>
-          <w:szCs w:val="24"/>
-        </w:rPr>
-        <w:t>StarUML</w:t>
-      </w:r>
-      <w:proofErr w:type="spellEnd"/>
-      <w:r>
-        <w:rPr>
-          <w:sz w:val="24"/>
-          <w:szCs w:val="24"/>
-        </w:rPr>
-        <w:t xml:space="preserve"> e utiliza a Linguagem Unificada de Modelagem (UML – </w:t>
-      </w:r>
-      <w:proofErr w:type="spellStart"/>
+        <w:t xml:space="preserve">Este documento apresenta a arquitetura como uma série de visualizações, mencionadas acima. Essas visões são apresentadas como Modelos do StarUML e utiliza a Linguagem Unificada de Modelagem (UML – </w:t>
+      </w:r>
       <w:r>
         <w:rPr>
           <w:i/>
           <w:sz w:val="24"/>
           <w:szCs w:val="24"/>
         </w:rPr>
-        <w:t>UnifiedModelingLanguage</w:t>
-      </w:r>
-      <w:proofErr w:type="spellEnd"/>
-      <w:r>
-        <w:rPr>
-          <w:i/>
-          <w:sz w:val="24"/>
-          <w:szCs w:val="24"/>
-        </w:rPr>
-        <w:t>).</w:t>
+        <w:t>UnifiedModelingLanguage).</w:t>
       </w:r>
     </w:p>
     <w:p>
@@ -2443,14 +2261,7 @@
           <w:sz w:val="24"/>
           <w:szCs w:val="24"/>
         </w:rPr>
-        <w:t>Para representar a arquitetura do</w:t>
-      </w:r>
-      <w:r>
-        <w:rPr>
-          <w:sz w:val="24"/>
-          <w:szCs w:val="24"/>
-        </w:rPr>
-        <w:t xml:space="preserve"> software foram utilizados como base os seguintes estilos arquiteturais:</w:t>
+        <w:t>Para representar a arquitetura do software foram utilizados como base os seguintes estilos arquiteturais:</w:t>
       </w:r>
     </w:p>
     <w:p>
@@ -2531,30 +2342,7 @@
           <w:sz w:val="24"/>
           <w:szCs w:val="24"/>
         </w:rPr>
-        <w:t xml:space="preserve">Para que o software tenha um comportamento esperado pelos </w:t>
-      </w:r>
-      <w:proofErr w:type="spellStart"/>
-      <w:r>
-        <w:rPr>
-          <w:sz w:val="24"/>
-          <w:szCs w:val="24"/>
-        </w:rPr>
-        <w:t>stakeholders</w:t>
-      </w:r>
-      <w:proofErr w:type="spellEnd"/>
-      <w:r>
-        <w:rPr>
-          <w:sz w:val="24"/>
-          <w:szCs w:val="24"/>
-        </w:rPr>
-        <w:t xml:space="preserve"> ele deve seguir as seguintes restriçõe</w:t>
-      </w:r>
-      <w:r>
-        <w:rPr>
-          <w:sz w:val="24"/>
-          <w:szCs w:val="24"/>
-        </w:rPr>
-        <w:t>s:</w:t>
+        <w:t>Para que o software tenha um comportamento esperado pelos stakeholders ele deve seguir as seguintes restrições:</w:t>
       </w:r>
     </w:p>
     <w:p>
@@ -2575,39 +2363,7 @@
           <w:sz w:val="24"/>
           <w:szCs w:val="24"/>
         </w:rPr>
-        <w:t xml:space="preserve">A versão Mobile do </w:t>
-      </w:r>
-      <w:proofErr w:type="spellStart"/>
-      <w:r>
-        <w:rPr>
-          <w:sz w:val="24"/>
-          <w:szCs w:val="24"/>
-        </w:rPr>
-        <w:t>MaisTransporte</w:t>
-      </w:r>
-      <w:proofErr w:type="spellEnd"/>
-      <w:r>
-        <w:rPr>
-          <w:sz w:val="24"/>
-          <w:szCs w:val="24"/>
-        </w:rPr>
-        <w:t xml:space="preserve"> dará suporte para execução apenas em sistemas </w:t>
-      </w:r>
-      <w:proofErr w:type="spellStart"/>
-      <w:r>
-        <w:rPr>
-          <w:sz w:val="24"/>
-          <w:szCs w:val="24"/>
-        </w:rPr>
-        <w:t>Android</w:t>
-      </w:r>
-      <w:proofErr w:type="spellEnd"/>
-      <w:r>
-        <w:rPr>
-          <w:sz w:val="24"/>
-          <w:szCs w:val="24"/>
-        </w:rPr>
-        <w:t>.</w:t>
+        <w:t>A versão Mobile do MaisTransporte dará suporte para execução apenas em sistemas Android.</w:t>
       </w:r>
     </w:p>
     <w:p>
@@ -2632,33 +2388,7 @@
           <w:sz w:val="24"/>
           <w:szCs w:val="24"/>
         </w:rPr>
-        <w:t xml:space="preserve">Mozilla Firefox, </w:t>
-      </w:r>
-      <w:proofErr w:type="spellStart"/>
-      <w:r>
-        <w:rPr>
-          <w:i/>
-          <w:sz w:val="24"/>
-          <w:szCs w:val="24"/>
-        </w:rPr>
-        <w:t>Chrome</w:t>
-      </w:r>
-      <w:proofErr w:type="spellEnd"/>
-      <w:r>
-        <w:rPr>
-          <w:i/>
-          <w:sz w:val="24"/>
-          <w:szCs w:val="24"/>
-        </w:rPr>
-        <w:t>, Safari, Opera e Internet Explore</w:t>
-      </w:r>
-      <w:r>
-        <w:rPr>
-          <w:i/>
-          <w:sz w:val="24"/>
-          <w:szCs w:val="24"/>
-        </w:rPr>
-        <w:t>r</w:t>
+        <w:t>Mozilla Firefox, Chrome, Safari, Opera e Internet Explorer</w:t>
       </w:r>
       <w:r>
         <w:rPr>
@@ -2809,14 +2539,7 @@
           <w:sz w:val="24"/>
           <w:szCs w:val="24"/>
         </w:rPr>
-        <w:t>CSU0</w:t>
-      </w:r>
-      <w:r>
-        <w:rPr>
-          <w:sz w:val="24"/>
-          <w:szCs w:val="24"/>
-        </w:rPr>
-        <w:t>5 – Avaliar Viagem;</w:t>
+        <w:t>CSU05 – Avaliar Viagem;</w:t>
       </w:r>
     </w:p>
     <w:p>
@@ -2943,28 +2666,7 @@
           <w:sz w:val="24"/>
           <w:szCs w:val="24"/>
         </w:rPr>
-        <w:t>CSU11</w:t>
-      </w:r>
-      <w:r>
-        <w:rPr>
-          <w:sz w:val="24"/>
-          <w:szCs w:val="24"/>
-        </w:rPr>
-        <w:t xml:space="preserve"> – </w:t>
-      </w:r>
-      <w:r>
-        <w:rPr>
-          <w:sz w:val="24"/>
-          <w:szCs w:val="24"/>
-        </w:rPr>
-        <w:t>Manter Motorista</w:t>
-      </w:r>
-      <w:r>
-        <w:rPr>
-          <w:sz w:val="24"/>
-          <w:szCs w:val="24"/>
-        </w:rPr>
-        <w:t>;</w:t>
+        <w:t>CSU11 – Manter Motorista;</w:t>
       </w:r>
     </w:p>
     <w:p>
@@ -3063,15 +2765,7 @@
           <w:szCs w:val="24"/>
           <w:lang w:val="pt-BR"/>
         </w:rPr>
-        <w:t>F</w:t>
-      </w:r>
-      <w:r>
-        <w:rPr>
-          <w:sz w:val="24"/>
-          <w:szCs w:val="24"/>
-          <w:lang w:val="pt-BR"/>
-        </w:rPr>
-        <w:t>igura 1 – Diagrama de Casos de Uso</w:t>
+        <w:t>Figura 1 – Diagrama de Casos de Uso</w:t>
       </w:r>
     </w:p>
     <w:p>
@@ -3125,14 +2819,7 @@
           <w:sz w:val="24"/>
           <w:szCs w:val="24"/>
         </w:rPr>
-        <w:t xml:space="preserve">A </w:t>
-      </w:r>
-      <w:r>
-        <w:rPr>
-          <w:sz w:val="24"/>
-          <w:szCs w:val="24"/>
-        </w:rPr>
-        <w:t>descrição de cada caso de uso contido no diagrama da Figura 1 encontra-se detalhada no diretório Requisitos.</w:t>
+        <w:t>A descrição de cada caso de uso contido no diagrama da Figura 1 encontra-se detalhada no diretório Requisitos.</w:t>
       </w:r>
     </w:p>
     <w:p>
@@ -3197,23 +2884,7 @@
           <w:sz w:val="24"/>
           <w:szCs w:val="24"/>
         </w:rPr>
-        <w:t xml:space="preserve">A visão lógica do </w:t>
-      </w:r>
-      <w:proofErr w:type="spellStart"/>
-      <w:r>
-        <w:rPr>
-          <w:sz w:val="24"/>
-          <w:szCs w:val="24"/>
-        </w:rPr>
-        <w:t>MaisTransporte</w:t>
-      </w:r>
-      <w:proofErr w:type="spellEnd"/>
-      <w:r>
-        <w:rPr>
-          <w:sz w:val="24"/>
-          <w:szCs w:val="24"/>
-        </w:rPr>
-        <w:t xml:space="preserve"> é composta principalmente por </w:t>
+        <w:t xml:space="preserve">A visão lógica do MaisTransporte é composta principalmente por </w:t>
       </w:r>
       <w:r>
         <w:rPr>
@@ -3286,7 +2957,6 @@
           <w:lang w:val="pt-BR"/>
         </w:rPr>
       </w:pPr>
-      <w:proofErr w:type="spellStart"/>
       <w:r>
         <w:rPr>
           <w:iCs/>
@@ -3294,46 +2964,7 @@
           <w:szCs w:val="24"/>
           <w:lang w:val="pt-BR"/>
         </w:rPr>
-        <w:t>MaisTransporteWeb</w:t>
-      </w:r>
-      <w:proofErr w:type="spellEnd"/>
-      <w:r>
-        <w:rPr>
-          <w:iCs/>
-          <w:sz w:val="24"/>
-          <w:szCs w:val="24"/>
-          <w:lang w:val="pt-BR"/>
-        </w:rPr>
-        <w:t xml:space="preserve">: Nesses pacotes são </w:t>
-      </w:r>
-      <w:r>
-        <w:rPr>
-          <w:iCs/>
-          <w:sz w:val="24"/>
-          <w:szCs w:val="24"/>
-          <w:lang w:val="pt-BR"/>
-        </w:rPr>
-        <w:t xml:space="preserve">armazenados os componentes que fazem parte da interface gráfica da aplicação, as Controladoras e as </w:t>
-      </w:r>
-      <w:proofErr w:type="spellStart"/>
-      <w:r>
-        <w:rPr>
-          <w:iCs/>
-          <w:sz w:val="24"/>
-          <w:szCs w:val="24"/>
-          <w:lang w:val="pt-BR"/>
-        </w:rPr>
-        <w:t>ViewModels</w:t>
-      </w:r>
-      <w:proofErr w:type="spellEnd"/>
-      <w:r>
-        <w:rPr>
-          <w:iCs/>
-          <w:sz w:val="24"/>
-          <w:szCs w:val="24"/>
-          <w:lang w:val="pt-BR"/>
-        </w:rPr>
-        <w:t xml:space="preserve"> do Mais Transporte;</w:t>
+        <w:t>MaisTransporteWeb: Nesses pacotes são armazenados os componentes que fazem parte da interface gráfica da aplicação, as Controladoras e as ViewModels do Mais Transporte;</w:t>
       </w:r>
     </w:p>
     <w:p>
@@ -3410,13 +3041,15 @@
       <w:r>
         <w:rPr>
           <w:noProof/>
+          <w:sz w:val="24"/>
+          <w:szCs w:val="24"/>
           <w:lang w:eastAsia="pt-BR"/>
         </w:rPr>
         <w:drawing>
-          <wp:inline distT="0" distB="0" distL="114300" distR="114300">
-            <wp:extent cx="5819775" cy="3190875"/>
-            <wp:effectExtent l="0" t="0" r="9525" b="9525"/>
-            <wp:docPr id="7" name="Picture 1"/>
+          <wp:inline distT="0" distB="0" distL="0" distR="0">
+            <wp:extent cx="5839640" cy="4020111"/>
+            <wp:effectExtent l="0" t="0" r="8890" b="0"/>
+            <wp:docPr id="1" name="Imagem 1"/>
             <wp:cNvGraphicFramePr>
               <a:graphicFrameLocks xmlns:a="http://schemas.openxmlformats.org/drawingml/2006/main" noChangeAspect="1"/>
             </wp:cNvGraphicFramePr>
@@ -3424,13 +3057,17 @@
               <a:graphicData uri="http://schemas.openxmlformats.org/drawingml/2006/picture">
                 <pic:pic xmlns:pic="http://schemas.openxmlformats.org/drawingml/2006/picture">
                   <pic:nvPicPr>
-                    <pic:cNvPr id="7" name="Picture 1"/>
-                    <pic:cNvPicPr>
-                      <a:picLocks noChangeAspect="1"/>
-                    </pic:cNvPicPr>
+                    <pic:cNvPr id="1" name="pacotes.png"/>
+                    <pic:cNvPicPr/>
                   </pic:nvPicPr>
                   <pic:blipFill>
-                    <a:blip r:embed="rId9"/>
+                    <a:blip r:embed="rId9">
+                      <a:extLst>
+                        <a:ext uri="{28A0092B-C50C-407E-A947-70E740481C1C}">
+                          <a14:useLocalDpi xmlns:a14="http://schemas.microsoft.com/office/drawing/2010/main" val="0"/>
+                        </a:ext>
+                      </a:extLst>
+                    </a:blip>
                     <a:stretch>
                       <a:fillRect/>
                     </a:stretch>
@@ -3438,15 +3075,11 @@
                   <pic:spPr>
                     <a:xfrm>
                       <a:off x="0" y="0"/>
-                      <a:ext cx="5819775" cy="3190875"/>
+                      <a:ext cx="5839640" cy="4020111"/>
                     </a:xfrm>
                     <a:prstGeom prst="rect">
                       <a:avLst/>
                     </a:prstGeom>
-                    <a:noFill/>
-                    <a:ln>
-                      <a:noFill/>
-                    </a:ln>
                   </pic:spPr>
                 </pic:pic>
               </a:graphicData>
@@ -3641,7 +3274,6 @@
         <w:rPr>
           <w:lang w:val="pt-BR"/>
         </w:rPr>
-        <w:lastRenderedPageBreak/>
         <w:t>Diagrama de componentes</w:t>
       </w:r>
       <w:bookmarkEnd w:id="33"/>
@@ -3667,13 +3299,15 @@
       <w:r>
         <w:rPr>
           <w:noProof/>
+          <w:sz w:val="24"/>
+          <w:szCs w:val="24"/>
           <w:lang w:val="pt-BR" w:eastAsia="pt-BR"/>
         </w:rPr>
         <w:drawing>
-          <wp:inline distT="0" distB="0" distL="114300" distR="114300">
-            <wp:extent cx="5942965" cy="3815080"/>
-            <wp:effectExtent l="0" t="0" r="635" b="13970"/>
-            <wp:docPr id="8" name="Picture 2"/>
+          <wp:inline distT="0" distB="0" distL="0" distR="0">
+            <wp:extent cx="5943600" cy="3994150"/>
+            <wp:effectExtent l="0" t="0" r="0" b="6350"/>
+            <wp:docPr id="4" name="Imagem 4"/>
             <wp:cNvGraphicFramePr>
               <a:graphicFrameLocks xmlns:a="http://schemas.openxmlformats.org/drawingml/2006/main" noChangeAspect="1"/>
             </wp:cNvGraphicFramePr>
@@ -3681,13 +3315,17 @@
               <a:graphicData uri="http://schemas.openxmlformats.org/drawingml/2006/picture">
                 <pic:pic xmlns:pic="http://schemas.openxmlformats.org/drawingml/2006/picture">
                   <pic:nvPicPr>
-                    <pic:cNvPr id="8" name="Picture 2"/>
-                    <pic:cNvPicPr>
-                      <a:picLocks noChangeAspect="1"/>
-                    </pic:cNvPicPr>
+                    <pic:cNvPr id="4" name="componentes.png"/>
+                    <pic:cNvPicPr/>
                   </pic:nvPicPr>
                   <pic:blipFill>
-                    <a:blip r:embed="rId10"/>
+                    <a:blip r:embed="rId10">
+                      <a:extLst>
+                        <a:ext uri="{28A0092B-C50C-407E-A947-70E740481C1C}">
+                          <a14:useLocalDpi xmlns:a14="http://schemas.microsoft.com/office/drawing/2010/main" val="0"/>
+                        </a:ext>
+                      </a:extLst>
+                    </a:blip>
                     <a:stretch>
                       <a:fillRect/>
                     </a:stretch>
@@ -3695,15 +3333,11 @@
                   <pic:spPr>
                     <a:xfrm>
                       <a:off x="0" y="0"/>
-                      <a:ext cx="5942965" cy="3815080"/>
+                      <a:ext cx="5943600" cy="3994150"/>
                     </a:xfrm>
                     <a:prstGeom prst="rect">
                       <a:avLst/>
                     </a:prstGeom>
-                    <a:noFill/>
-                    <a:ln>
-                      <a:noFill/>
-                    </a:ln>
                   </pic:spPr>
                 </pic:pic>
               </a:graphicData>
@@ -3711,6 +3345,8 @@
           </wp:inline>
         </w:drawing>
       </w:r>
+      <w:bookmarkStart w:id="34" w:name="_GoBack"/>
+      <w:bookmarkEnd w:id="34"/>
     </w:p>
     <w:p>
       <w:pPr>
@@ -3748,8 +3384,8 @@
         <w:ind w:left="360" w:hanging="360"/>
         <w:jc w:val="both"/>
       </w:pPr>
-      <w:bookmarkStart w:id="34" w:name="_Toc18206189"/>
-      <w:bookmarkStart w:id="35" w:name="_Toc321036889"/>
+      <w:bookmarkStart w:id="35" w:name="_Toc18206189"/>
+      <w:bookmarkStart w:id="36" w:name="_Toc321036889"/>
       <w:r>
         <w:rPr>
           <w:rFonts w:ascii="Times New Roman" w:hAnsi="Times New Roman"/>
@@ -3758,8 +3394,8 @@
         <w:lastRenderedPageBreak/>
         <w:t>Visão de Implantação</w:t>
       </w:r>
-      <w:bookmarkEnd w:id="34"/>
       <w:bookmarkEnd w:id="35"/>
+      <w:bookmarkEnd w:id="36"/>
     </w:p>
     <w:p>
       <w:pPr>
@@ -3864,8 +3500,8 @@
         <w:ind w:left="360" w:hanging="360"/>
         <w:jc w:val="both"/>
       </w:pPr>
-      <w:bookmarkStart w:id="36" w:name="_Toc321036891"/>
-      <w:bookmarkStart w:id="37" w:name="_Toc18206193"/>
+      <w:bookmarkStart w:id="37" w:name="_Toc321036891"/>
+      <w:bookmarkStart w:id="38" w:name="_Toc18206193"/>
       <w:r>
         <w:rPr>
           <w:rFonts w:ascii="Times New Roman" w:hAnsi="Times New Roman"/>
@@ -3874,8 +3510,8 @@
         <w:lastRenderedPageBreak/>
         <w:t xml:space="preserve">Visão de Dados </w:t>
       </w:r>
-      <w:bookmarkEnd w:id="36"/>
       <w:bookmarkEnd w:id="37"/>
+      <w:bookmarkEnd w:id="38"/>
     </w:p>
     <w:p>
       <w:pPr>
@@ -3966,8 +3602,8 @@
           <w:lang w:val="pt-BR"/>
         </w:rPr>
       </w:pPr>
-      <w:bookmarkStart w:id="38" w:name="_Toc18206194"/>
-      <w:bookmarkStart w:id="39" w:name="_Toc321036892"/>
+      <w:bookmarkStart w:id="39" w:name="_Toc18206194"/>
+      <w:bookmarkStart w:id="40" w:name="_Toc321036892"/>
       <w:r>
         <w:rPr>
           <w:rFonts w:ascii="Times New Roman" w:hAnsi="Times New Roman"/>
@@ -3975,8 +3611,8 @@
         </w:rPr>
         <w:t>Tamanho e Desempenho</w:t>
       </w:r>
-      <w:bookmarkEnd w:id="38"/>
       <w:bookmarkEnd w:id="39"/>
+      <w:bookmarkEnd w:id="40"/>
     </w:p>
     <w:p>
       <w:pPr>
@@ -3992,14 +3628,7 @@
           <w:sz w:val="24"/>
           <w:szCs w:val="24"/>
         </w:rPr>
-        <w:t xml:space="preserve">[Uma descrição das principais características de </w:t>
-      </w:r>
-      <w:r>
-        <w:rPr>
-          <w:sz w:val="24"/>
-          <w:szCs w:val="24"/>
-        </w:rPr>
-        <w:t>dimensionamento do software que têm um impacto na arquitetura, bem como as restrições do desempenho desejado].</w:t>
+        <w:t>[Uma descrição das principais características de dimensionamento do software que têm um impacto na arquitetura, bem como as restrições do desempenho desejado].</w:t>
       </w:r>
     </w:p>
     <w:p>
@@ -4012,8 +3641,8 @@
           <w:lang w:val="pt-BR"/>
         </w:rPr>
       </w:pPr>
-      <w:bookmarkStart w:id="40" w:name="_Toc321036893"/>
-      <w:bookmarkStart w:id="41" w:name="_Toc18206195"/>
+      <w:bookmarkStart w:id="41" w:name="_Toc321036893"/>
+      <w:bookmarkStart w:id="42" w:name="_Toc18206195"/>
       <w:r>
         <w:rPr>
           <w:rFonts w:ascii="Times New Roman" w:hAnsi="Times New Roman"/>
@@ -4021,8 +3650,8 @@
         </w:rPr>
         <w:t>Qualidade</w:t>
       </w:r>
-      <w:bookmarkEnd w:id="40"/>
       <w:bookmarkEnd w:id="41"/>
+      <w:bookmarkEnd w:id="42"/>
     </w:p>
     <w:p>
       <w:pPr>
@@ -4034,14 +3663,7 @@
           <w:sz w:val="24"/>
           <w:szCs w:val="24"/>
         </w:rPr>
-        <w:t>[Uma descrição de como a arquitetura do software contribui para todos os recursos (exceto a funcionalidade) do sistema: extensibilidade</w:t>
-      </w:r>
-      <w:r>
-        <w:rPr>
-          <w:sz w:val="24"/>
-          <w:szCs w:val="24"/>
-        </w:rPr>
-        <w:t>, confiabilidade, portabilidade e assim por diante. Se essas características possuírem significado especial, como implicações de segurança, garantia ou privacidade, elas deverão ser delineadas claramente].</w:t>
+        <w:t>[Uma descrição de como a arquitetura do software contribui para todos os recursos (exceto a funcionalidade) do sistema: extensibilidade, confiabilidade, portabilidade e assim por diante. Se essas características possuírem significado especial, como implicações de segurança, garantia ou privacidade, elas deverão ser delineadas claramente].</w:t>
       </w:r>
       <w:r>
         <w:br w:type="page"/>
@@ -4056,8 +3678,6 @@
           <w:szCs w:val="24"/>
         </w:rPr>
       </w:pPr>
-      <w:bookmarkStart w:id="42" w:name="_GoBack"/>
-      <w:bookmarkEnd w:id="42"/>
     </w:p>
     <w:p>
       <w:pPr>
@@ -4245,13 +3865,8 @@
               <w:lang w:val="pt-BR"/>
             </w:rPr>
           </w:pPr>
-          <w:proofErr w:type="spellStart"/>
           <w:r>
-            <w:t>Engenharia</w:t>
-          </w:r>
-          <w:proofErr w:type="spellEnd"/>
-          <w:r>
-            <w:t xml:space="preserve"> de Software</w:t>
+            <w:t>Engenharia de Software</w:t>
           </w:r>
           <w:r>
             <w:rPr>
@@ -4311,7 +3926,7 @@
               <w:noProof/>
               <w:lang w:val="pt-BR"/>
             </w:rPr>
-            <w:t>10</w:t>
+            <w:t>6</w:t>
           </w:r>
           <w:r>
             <w:rPr>
@@ -4325,23 +3940,7 @@
               <w:rStyle w:val="Nmerodepgina"/>
               <w:lang w:val="pt-BR"/>
             </w:rPr>
-            <w:t xml:space="preserve"> </w:t>
-          </w:r>
-          <w:proofErr w:type="spellStart"/>
-          <w:r>
-            <w:rPr>
-              <w:rStyle w:val="Nmerodepgina"/>
-              <w:lang w:val="pt-BR"/>
-            </w:rPr>
-            <w:t>of</w:t>
-          </w:r>
-          <w:proofErr w:type="spellEnd"/>
-          <w:r>
-            <w:rPr>
-              <w:rStyle w:val="Nmerodepgina"/>
-              <w:lang w:val="pt-BR"/>
-            </w:rPr>
-            <w:t xml:space="preserve"> </w:t>
+            <w:t xml:space="preserve"> of </w:t>
           </w:r>
           <w:r>
             <w:rPr>
@@ -4445,7 +4044,6 @@
         <w:szCs w:val="36"/>
       </w:rPr>
     </w:pPr>
-    <w:proofErr w:type="spellStart"/>
     <w:r>
       <w:rPr>
         <w:b/>
@@ -4453,17 +4051,7 @@
         <w:sz w:val="36"/>
         <w:szCs w:val="36"/>
       </w:rPr>
-      <w:t>Engenharia</w:t>
-    </w:r>
-    <w:proofErr w:type="spellEnd"/>
-    <w:r>
-      <w:rPr>
-        <w:b/>
-        <w:bCs/>
-        <w:sz w:val="36"/>
-        <w:szCs w:val="36"/>
-      </w:rPr>
-      <w:t xml:space="preserve"> de Software 2</w:t>
+      <w:t>Engenharia de Software 2</w:t>
     </w:r>
   </w:p>
   <w:p>
@@ -4515,14 +4103,12 @@
               <w:lang w:val="pt-BR"/>
             </w:rPr>
           </w:pPr>
-          <w:proofErr w:type="spellStart"/>
           <w:r>
             <w:rPr>
               <w:lang w:val="pt-BR"/>
             </w:rPr>
             <w:t>MaisTransporte</w:t>
           </w:r>
-          <w:proofErr w:type="spellEnd"/>
         </w:p>
       </w:tc>
       <w:tc>
@@ -5905,7 +5491,7 @@
     <w:lsdException w:name="Table Web 2" w:semiHidden="1" w:unhideWhenUsed="1"/>
     <w:lsdException w:name="Table Web 3" w:semiHidden="1" w:unhideWhenUsed="1"/>
     <w:lsdException w:name="Balloon Text" w:semiHidden="1" w:unhideWhenUsed="1" w:qFormat="1"/>
-    <w:lsdException w:name="Table Grid" w:semiHidden="1" w:uiPriority="59" w:unhideWhenUsed="1"/>
+    <w:lsdException w:name="Table Grid" w:uiPriority="59"/>
     <w:lsdException w:name="Table Theme" w:semiHidden="1" w:unhideWhenUsed="1"/>
     <w:lsdException w:name="Placeholder Text" w:semiHidden="1"/>
     <w:lsdException w:name="Light Shading" w:uiPriority="60"/>

</xml_diff>